<commit_message>
a little bit more report
</commit_message>
<xml_diff>
--- a/report.docx
+++ b/report.docx
@@ -1817,6 +1817,40 @@
           <w:szCs w:val="20"/>
         </w:rPr>
       </w:pPr>
+      <w:r>
+        <w:rPr>
+          <w:rFonts w:ascii="Verdana" w:eastAsia="新細明體" w:hAnsi="Verdana" w:cs="新細明體"/>
+          <w:sz w:val="20"/>
+          <w:szCs w:val="20"/>
+        </w:rPr>
+        <w:t>In any testing data,</w:t>
+      </w:r>
+      <w:r>
+        <w:rPr>
+          <w:rFonts w:ascii="Verdana" w:eastAsia="新細明體" w:hAnsi="Verdana" w:cs="新細明體"/>
+          <w:sz w:val="20"/>
+          <w:szCs w:val="20"/>
+        </w:rPr>
+        <w:t xml:space="preserve"> e</w:t>
+      </w:r>
+      <w:r>
+        <w:rPr>
+          <w:rFonts w:ascii="Verdana" w:eastAsia="新細明體" w:hAnsi="Verdana" w:cs="新細明體" w:hint="eastAsia"/>
+          <w:sz w:val="20"/>
+          <w:szCs w:val="20"/>
+        </w:rPr>
+        <w:t>very ETs</w:t>
+      </w:r>
+      <w:r>
+        <w:rPr>
+          <w:rFonts w:ascii="Verdana" w:eastAsia="新細明體" w:hAnsi="Verdana" w:cs="新細明體"/>
+          <w:sz w:val="20"/>
+          <w:szCs w:val="20"/>
+        </w:rPr>
+        <w:t xml:space="preserve"> are in expected order.</w:t>
+      </w:r>
+      <w:bookmarkStart w:id="0" w:name="_GoBack"/>
+      <w:bookmarkEnd w:id="0"/>
     </w:p>
     <w:p>
       <w:pPr>
@@ -1887,7 +1921,6 @@
         </w:rPr>
         <w:t xml:space="preserve">write </w:t>
       </w:r>
-      <w:proofErr w:type="spellStart"/>
       <w:r>
         <w:rPr>
           <w:rFonts w:ascii="Arial" w:hAnsi="Arial" w:hint="eastAsia"/>
@@ -1896,9 +1929,18 @@
           <w:szCs w:val="20"/>
           <w:shd w:val="clear" w:color="auto" w:fill="FFFFFF"/>
         </w:rPr>
-        <w:t>src</w:t>
-      </w:r>
-      <w:proofErr w:type="spellEnd"/>
+        <w:t>src code,</w:t>
+      </w:r>
+      <w:r>
+        <w:rPr>
+          <w:rFonts w:ascii="Arial" w:hAnsi="Arial"/>
+          <w:color w:val="000000"/>
+          <w:sz w:val="20"/>
+          <w:szCs w:val="20"/>
+          <w:shd w:val="clear" w:color="auto" w:fill="FFFFFF"/>
+        </w:rPr>
+        <w:t xml:space="preserve"> compile kernel,</w:t>
+      </w:r>
       <w:r>
         <w:rPr>
           <w:rFonts w:ascii="Arial" w:hAnsi="Arial" w:hint="eastAsia"/>
@@ -1907,7 +1949,7 @@
           <w:szCs w:val="20"/>
           <w:shd w:val="clear" w:color="auto" w:fill="FFFFFF"/>
         </w:rPr>
-        <w:t xml:space="preserve"> code,</w:t>
+        <w:t xml:space="preserve"> </w:t>
       </w:r>
       <w:r>
         <w:rPr>
@@ -1917,7 +1959,79 @@
           <w:szCs w:val="20"/>
           <w:shd w:val="clear" w:color="auto" w:fill="FFFFFF"/>
         </w:rPr>
-        <w:t xml:space="preserve"> compile kernel,</w:t>
+        <w:t>run testing data</w:t>
+      </w:r>
+      <w:r>
+        <w:rPr>
+          <w:rFonts w:ascii="Arial" w:hAnsi="Arial"/>
+          <w:color w:val="000000"/>
+          <w:sz w:val="20"/>
+          <w:szCs w:val="20"/>
+          <w:shd w:val="clear" w:color="auto" w:fill="FFFFFF"/>
+        </w:rPr>
+        <w:t xml:space="preserve">, </w:t>
+      </w:r>
+      <w:r>
+        <w:rPr>
+          <w:rFonts w:ascii="Arial" w:hAnsi="Arial"/>
+          <w:color w:val="000000"/>
+          <w:sz w:val="20"/>
+          <w:szCs w:val="20"/>
+          <w:shd w:val="clear" w:color="auto" w:fill="FFFFFF"/>
+        </w:rPr>
+        <w:t>discuss how to</w:t>
+      </w:r>
+      <w:r>
+        <w:rPr>
+          <w:rFonts w:ascii="Arial" w:hAnsi="Arial"/>
+          <w:color w:val="000000"/>
+          <w:sz w:val="20"/>
+          <w:szCs w:val="20"/>
+          <w:shd w:val="clear" w:color="auto" w:fill="FFFFFF"/>
+        </w:rPr>
+        <w:t xml:space="preserve"> </w:t>
+      </w:r>
+      <w:r>
+        <w:rPr>
+          <w:rFonts w:ascii="Arial" w:hAnsi="Arial"/>
+          <w:color w:val="000000"/>
+          <w:sz w:val="20"/>
+          <w:szCs w:val="20"/>
+          <w:shd w:val="clear" w:color="auto" w:fill="FFFFFF"/>
+        </w:rPr>
+        <w:t>write report</w:t>
+      </w:r>
+      <w:r>
+        <w:rPr>
+          <w:rFonts w:ascii="Arial" w:hAnsi="Arial"/>
+          <w:color w:val="000000"/>
+          <w:sz w:val="20"/>
+          <w:szCs w:val="20"/>
+          <w:shd w:val="clear" w:color="auto" w:fill="FFFFFF"/>
+        </w:rPr>
+        <w:t>.</w:t>
+      </w:r>
+    </w:p>
+    <w:p>
+      <w:pPr>
+        <w:ind w:firstLine="360"/>
+        <w:rPr>
+          <w:rFonts w:ascii="Arial" w:hAnsi="Arial"/>
+          <w:color w:val="000000"/>
+          <w:sz w:val="20"/>
+          <w:szCs w:val="20"/>
+          <w:shd w:val="clear" w:color="auto" w:fill="FFFFFF"/>
+        </w:rPr>
+      </w:pPr>
+      <w:r>
+        <w:rPr>
+          <w:rFonts w:ascii="Arial" w:hAnsi="Arial"/>
+          <w:color w:val="000000"/>
+          <w:sz w:val="20"/>
+          <w:szCs w:val="20"/>
+          <w:shd w:val="clear" w:color="auto" w:fill="FFFFFF"/>
+        </w:rPr>
+        <w:t>周明德</w:t>
       </w:r>
       <w:r>
         <w:rPr>
@@ -1927,7 +2041,7 @@
           <w:szCs w:val="20"/>
           <w:shd w:val="clear" w:color="auto" w:fill="FFFFFF"/>
         </w:rPr>
-        <w:t xml:space="preserve"> </w:t>
+        <w:t>:</w:t>
       </w:r>
       <w:r>
         <w:rPr>
@@ -1937,9 +2051,12 @@
           <w:szCs w:val="20"/>
           <w:shd w:val="clear" w:color="auto" w:fill="FFFFFF"/>
         </w:rPr>
-        <w:t>run testing data</w:t>
-      </w:r>
-      <w:r>
+        <w:t>discuss how to write src code, write report.</w:t>
+      </w:r>
+    </w:p>
+    <w:p>
+      <w:pPr>
+        <w:ind w:firstLine="360"/>
         <w:rPr>
           <w:rFonts w:ascii="Arial" w:hAnsi="Arial"/>
           <w:color w:val="000000"/>
@@ -1947,8 +2064,7 @@
           <w:szCs w:val="20"/>
           <w:shd w:val="clear" w:color="auto" w:fill="FFFFFF"/>
         </w:rPr>
-        <w:t xml:space="preserve">, </w:t>
-      </w:r>
+      </w:pPr>
       <w:r>
         <w:rPr>
           <w:rFonts w:ascii="Arial" w:hAnsi="Arial"/>
@@ -1957,7 +2073,17 @@
           <w:szCs w:val="20"/>
           <w:shd w:val="clear" w:color="auto" w:fill="FFFFFF"/>
         </w:rPr>
-        <w:t>discuss how to</w:t>
+        <w:t>沙佳哲</w:t>
+      </w:r>
+      <w:r>
+        <w:rPr>
+          <w:rFonts w:ascii="Arial" w:hAnsi="Arial" w:hint="eastAsia"/>
+          <w:color w:val="000000"/>
+          <w:sz w:val="20"/>
+          <w:szCs w:val="20"/>
+          <w:shd w:val="clear" w:color="auto" w:fill="FFFFFF"/>
+        </w:rPr>
+        <w:t>:</w:t>
       </w:r>
       <w:r>
         <w:rPr>
@@ -1967,8 +2093,16 @@
           <w:szCs w:val="20"/>
           <w:shd w:val="clear" w:color="auto" w:fill="FFFFFF"/>
         </w:rPr>
-        <w:t xml:space="preserve"> </w:t>
-      </w:r>
+        <w:t>none</w:t>
+      </w:r>
+    </w:p>
+    <w:p>
+      <w:pPr>
+        <w:ind w:firstLine="360"/>
+        <w:rPr>
+          <w:rFonts w:hint="eastAsia"/>
+        </w:rPr>
+      </w:pPr>
       <w:r>
         <w:rPr>
           <w:rFonts w:ascii="Arial" w:hAnsi="Arial"/>
@@ -1977,7 +2111,17 @@
           <w:szCs w:val="20"/>
           <w:shd w:val="clear" w:color="auto" w:fill="FFFFFF"/>
         </w:rPr>
-        <w:t>write report</w:t>
+        <w:t>劉昕</w:t>
+      </w:r>
+      <w:r>
+        <w:rPr>
+          <w:rFonts w:ascii="Arial" w:hAnsi="Arial" w:hint="eastAsia"/>
+          <w:color w:val="000000"/>
+          <w:sz w:val="20"/>
+          <w:szCs w:val="20"/>
+          <w:shd w:val="clear" w:color="auto" w:fill="FFFFFF"/>
+        </w:rPr>
+        <w:t>:</w:t>
       </w:r>
       <w:r>
         <w:rPr>
@@ -1987,154 +2131,8 @@
           <w:szCs w:val="20"/>
           <w:shd w:val="clear" w:color="auto" w:fill="FFFFFF"/>
         </w:rPr>
-        <w:t>.</w:t>
-      </w:r>
-    </w:p>
-    <w:p>
-      <w:pPr>
-        <w:ind w:firstLine="360"/>
-        <w:rPr>
-          <w:rFonts w:ascii="Arial" w:hAnsi="Arial"/>
-          <w:color w:val="000000"/>
-          <w:sz w:val="20"/>
-          <w:szCs w:val="20"/>
-          <w:shd w:val="clear" w:color="auto" w:fill="FFFFFF"/>
-        </w:rPr>
-      </w:pPr>
-      <w:r>
-        <w:rPr>
-          <w:rFonts w:ascii="Arial" w:hAnsi="Arial"/>
-          <w:color w:val="000000"/>
-          <w:sz w:val="20"/>
-          <w:szCs w:val="20"/>
-          <w:shd w:val="clear" w:color="auto" w:fill="FFFFFF"/>
-        </w:rPr>
-        <w:t>周明德</w:t>
-      </w:r>
-      <w:r>
-        <w:rPr>
-          <w:rFonts w:ascii="Arial" w:hAnsi="Arial" w:hint="eastAsia"/>
-          <w:color w:val="000000"/>
-          <w:sz w:val="20"/>
-          <w:szCs w:val="20"/>
-          <w:shd w:val="clear" w:color="auto" w:fill="FFFFFF"/>
-        </w:rPr>
-        <w:t>:</w:t>
-      </w:r>
-      <w:r>
-        <w:rPr>
-          <w:rFonts w:ascii="Arial" w:hAnsi="Arial"/>
-          <w:color w:val="000000"/>
-          <w:sz w:val="20"/>
-          <w:szCs w:val="20"/>
-          <w:shd w:val="clear" w:color="auto" w:fill="FFFFFF"/>
-        </w:rPr>
-        <w:t xml:space="preserve">discuss how to write </w:t>
-      </w:r>
-      <w:proofErr w:type="spellStart"/>
-      <w:r>
-        <w:rPr>
-          <w:rFonts w:ascii="Arial" w:hAnsi="Arial"/>
-          <w:color w:val="000000"/>
-          <w:sz w:val="20"/>
-          <w:szCs w:val="20"/>
-          <w:shd w:val="clear" w:color="auto" w:fill="FFFFFF"/>
-        </w:rPr>
-        <w:t>src</w:t>
-      </w:r>
-      <w:proofErr w:type="spellEnd"/>
-      <w:r>
-        <w:rPr>
-          <w:rFonts w:ascii="Arial" w:hAnsi="Arial"/>
-          <w:color w:val="000000"/>
-          <w:sz w:val="20"/>
-          <w:szCs w:val="20"/>
-          <w:shd w:val="clear" w:color="auto" w:fill="FFFFFF"/>
-        </w:rPr>
-        <w:t xml:space="preserve"> code, write report.</w:t>
-      </w:r>
-    </w:p>
-    <w:p>
-      <w:pPr>
-        <w:ind w:firstLine="360"/>
-        <w:rPr>
-          <w:rFonts w:ascii="Arial" w:hAnsi="Arial"/>
-          <w:color w:val="000000"/>
-          <w:sz w:val="20"/>
-          <w:szCs w:val="20"/>
-          <w:shd w:val="clear" w:color="auto" w:fill="FFFFFF"/>
-        </w:rPr>
-      </w:pPr>
-      <w:r>
-        <w:rPr>
-          <w:rFonts w:ascii="Arial" w:hAnsi="Arial"/>
-          <w:color w:val="000000"/>
-          <w:sz w:val="20"/>
-          <w:szCs w:val="20"/>
-          <w:shd w:val="clear" w:color="auto" w:fill="FFFFFF"/>
-        </w:rPr>
-        <w:t>沙佳哲</w:t>
-      </w:r>
-      <w:r>
-        <w:rPr>
-          <w:rFonts w:ascii="Arial" w:hAnsi="Arial" w:hint="eastAsia"/>
-          <w:color w:val="000000"/>
-          <w:sz w:val="20"/>
-          <w:szCs w:val="20"/>
-          <w:shd w:val="clear" w:color="auto" w:fill="FFFFFF"/>
-        </w:rPr>
-        <w:t>:</w:t>
-      </w:r>
-      <w:r>
-        <w:rPr>
-          <w:rFonts w:ascii="Arial" w:hAnsi="Arial"/>
-          <w:color w:val="000000"/>
-          <w:sz w:val="20"/>
-          <w:szCs w:val="20"/>
-          <w:shd w:val="clear" w:color="auto" w:fill="FFFFFF"/>
-        </w:rPr>
         <w:t>none</w:t>
       </w:r>
-    </w:p>
-    <w:p>
-      <w:pPr>
-        <w:ind w:firstLine="360"/>
-        <w:rPr>
-          <w:rFonts w:hint="eastAsia"/>
-        </w:rPr>
-      </w:pPr>
-      <w:r>
-        <w:rPr>
-          <w:rFonts w:ascii="Arial" w:hAnsi="Arial"/>
-          <w:color w:val="000000"/>
-          <w:sz w:val="20"/>
-          <w:szCs w:val="20"/>
-          <w:shd w:val="clear" w:color="auto" w:fill="FFFFFF"/>
-        </w:rPr>
-        <w:t>劉昕</w:t>
-      </w:r>
-      <w:r>
-        <w:rPr>
-          <w:rFonts w:ascii="Arial" w:hAnsi="Arial" w:hint="eastAsia"/>
-          <w:color w:val="000000"/>
-          <w:sz w:val="20"/>
-          <w:szCs w:val="20"/>
-          <w:shd w:val="clear" w:color="auto" w:fill="FFFFFF"/>
-        </w:rPr>
-        <w:t>:</w:t>
-      </w:r>
-      <w:r>
-        <w:rPr>
-          <w:rFonts w:ascii="Arial" w:hAnsi="Arial"/>
-          <w:color w:val="000000"/>
-          <w:sz w:val="20"/>
-          <w:szCs w:val="20"/>
-          <w:shd w:val="clear" w:color="auto" w:fill="FFFFFF"/>
-        </w:rPr>
-        <w:t>none</w:t>
-      </w:r>
-      <w:bookmarkStart w:id="0" w:name="_GoBack"/>
-      <w:bookmarkEnd w:id="0"/>
     </w:p>
     <w:sectPr>
       <w:pgSz w:w="11906" w:h="16838"/>

</xml_diff>